<commit_message>
première modification du swot
</commit_message>
<xml_diff>
--- a/SWOT.docx
+++ b/SWOT.docx
@@ -62,7 +62,116 @@
             <v:stroke joinstyle="miter"/>
             <v:path gradientshapeok="t" o:connecttype="rect"/>
           </v:shapetype>
-          <v:shape id="_x0000_s1033" type="#_x0000_t202" style="position:absolute;margin-left:236.15pt;margin-top:237.65pt;width:217.15pt;height:241.35pt;z-index:251665408">
+          <v:shape id="_x0000_s1031" type="#_x0000_t202" style="position:absolute;margin-left:4.05pt;margin-top:331pt;width:232.1pt;height:321.95pt;z-index:251663360">
+            <o:extrusion v:ext="view" color="#76923c [2406]" on="t" viewpoint="-34.72222mm,34.72222mm" viewpointorigin="-.5,.5" skewangle="45" lightposition="-50000" lightposition2="50000"/>
+            <v:textbox>
+              <w:txbxContent>
+                <w:p/>
+                <w:p/>
+                <w:p>
+                  <w:r>
+                    <w:rPr>
+                      <w:rFonts w:asciiTheme="majorHAnsi" w:hAnsiTheme="majorHAnsi"/>
+                      <w:b/>
+                    </w:rPr>
+                    <w:t>MES CONNAISSANCES :</w:t>
+                  </w:r>
+                  <w:r>
+                    <w:t xml:space="preserve"> Grâce à mes frères (sœurs) </w:t>
+                  </w:r>
+                  <w:proofErr w:type="spellStart"/>
+                  <w:r>
+                    <w:t>koldois</w:t>
+                  </w:r>
+                  <w:proofErr w:type="spellEnd"/>
+                  <w:r>
+                    <w:t>, cette application pourra répondre au mieux les besoins des élèves et étudiants.</w:t>
+                  </w:r>
+                </w:p>
+                <w:p>
+                  <w:r>
+                    <w:rPr>
+                      <w:rFonts w:asciiTheme="majorHAnsi" w:hAnsiTheme="majorHAnsi"/>
+                      <w:b/>
+                    </w:rPr>
+                    <w:t>INTERNET :</w:t>
+                  </w:r>
+                  <w:r>
+                    <w:t xml:space="preserve"> L’influence des réseaux sur les élèves et étudiants permettra une diffusion facile et un accès pour tous apprenants </w:t>
+                  </w:r>
+                  <w:proofErr w:type="spellStart"/>
+                  <w:r>
+                    <w:t>koldois</w:t>
+                  </w:r>
+                  <w:proofErr w:type="spellEnd"/>
+                  <w:r>
+                    <w:t>.</w:t>
+                  </w:r>
+                </w:p>
+                <w:p>
+                  <w:r>
+                    <w:rPr>
+                      <w:rFonts w:asciiTheme="majorHAnsi" w:hAnsiTheme="majorHAnsi"/>
+                      <w:b/>
+                    </w:rPr>
+                    <w:t>UNION :</w:t>
+                  </w:r>
+                  <w:r>
+                    <w:t xml:space="preserve"> moyen de réunification de l’ensemble des étudiants</w:t>
+                  </w:r>
+                  <w:r>
+                    <w:t xml:space="preserve"> et élèves</w:t>
+                  </w:r>
+                  <w:r>
+                    <w:t xml:space="preserve"> </w:t>
+                  </w:r>
+                  <w:proofErr w:type="spellStart"/>
+                  <w:r>
+                    <w:t>koldois</w:t>
+                  </w:r>
+                  <w:proofErr w:type="spellEnd"/>
+                </w:p>
+                <w:p>
+                  <w:r>
+                    <w:rPr>
+                      <w:rFonts w:asciiTheme="majorHAnsi" w:hAnsiTheme="majorHAnsi"/>
+                      <w:b/>
+                    </w:rPr>
+                    <w:t>NOUVEAUX PROJETS :</w:t>
+                  </w:r>
+                  <w:r>
+                    <w:t xml:space="preserve"> cette réunion pourrait conduire à des rencontre</w:t>
+                  </w:r>
+                  <w:r>
+                    <w:t>s</w:t>
+                  </w:r>
+                  <w:r>
+                    <w:t xml:space="preserve"> fructueuses non seulement pour les </w:t>
+                  </w:r>
+                  <w:r>
+                    <w:t>apprenants</w:t>
+                  </w:r>
+                  <w:r>
+                    <w:t xml:space="preserve"> mais aussi pour la région.</w:t>
+                  </w:r>
+                </w:p>
+                <w:p>
+                  <w:r>
+                    <w:t>…</w:t>
+                  </w:r>
+                </w:p>
+                <w:p/>
+              </w:txbxContent>
+            </v:textbox>
+          </v:shape>
+        </w:pict>
+      </w:r>
+      <w:r>
+        <w:rPr>
+          <w:noProof/>
+        </w:rPr>
+        <w:pict>
+          <v:shape id="_x0000_s1033" type="#_x0000_t202" style="position:absolute;margin-left:236.15pt;margin-top:331pt;width:217.15pt;height:321.95pt;z-index:251665408">
             <o:extrusion v:ext="view" backdepth="1in" color="#e36c0a [2409]" on="t" viewpoint="0,34.72222mm" viewpointorigin="0,.5" skewangle="90" lightposition="-50000" lightposition2="50000" type="perspective"/>
             <v:textbox style="mso-next-textbox:#_x0000_s1033">
               <w:txbxContent>
@@ -74,30 +183,210 @@
                       <w:rFonts w:asciiTheme="majorHAnsi" w:hAnsiTheme="majorHAnsi"/>
                       <w:b/>
                     </w:rPr>
+                    <w:t>RESEAUX SOCIAUX :</w:t>
+                  </w:r>
+                  <w:r>
+                    <w:t xml:space="preserve"> Ils prennent beaucoup du temps des jeunes, ce qui risque de détourner souvent les apprenants </w:t>
+                  </w:r>
+                  <w:proofErr w:type="spellStart"/>
+                  <w:r>
+                    <w:t>koldois</w:t>
+                  </w:r>
+                  <w:proofErr w:type="spellEnd"/>
+                  <w:r>
+                    <w:t xml:space="preserve"> vers le divertissement au détriment de l’application.</w:t>
+                  </w:r>
+                </w:p>
+                <w:p>
+                  <w:r>
+                    <w:rPr>
+                      <w:rFonts w:asciiTheme="majorHAnsi" w:hAnsiTheme="majorHAnsi"/>
+                      <w:b/>
+                    </w:rPr>
+                    <w:t xml:space="preserve">CONCURRENTS </w:t>
+                  </w:r>
+                  <w:r>
+                    <w:rPr>
+                      <w:rFonts w:asciiTheme="majorHAnsi" w:hAnsiTheme="majorHAnsi"/>
+                      <w:b/>
+                    </w:rPr>
+                    <w:t>:</w:t>
+                  </w:r>
+                  <w:r>
+                    <w:rPr>
+                      <w:rFonts w:asciiTheme="majorHAnsi" w:hAnsiTheme="majorHAnsi"/>
+                      <w:b/>
+                    </w:rPr>
+                    <w:t xml:space="preserve"> </w:t>
+                  </w:r>
+                  <w:r>
+                    <w:t xml:space="preserve">des informaticiens </w:t>
+                  </w:r>
+                  <w:proofErr w:type="spellStart"/>
+                  <w:r>
+                    <w:t>koldois</w:t>
+                  </w:r>
+                  <w:proofErr w:type="spellEnd"/>
+                  <w:r>
+                    <w:t xml:space="preserve"> plus expérimentés pourraient se lancer dans la même perspective.</w:t>
+                  </w:r>
+                </w:p>
+                <w:p/>
+              </w:txbxContent>
+            </v:textbox>
+          </v:shape>
+        </w:pict>
+      </w:r>
+      <w:r>
+        <w:rPr>
+          <w:noProof/>
+        </w:rPr>
+        <w:pict>
+          <v:shape id="_x0000_s1029" type="#_x0000_t202" style="position:absolute;margin-left:236.15pt;margin-top:2.65pt;width:217.15pt;height:328.35pt;z-index:251661312">
+            <o:extrusion v:ext="view" color="#fabf8f [1945]" on="t"/>
+            <v:textbox>
+              <w:txbxContent>
+                <w:p/>
+                <w:p/>
+                <w:p>
+                  <w:pPr>
+                    <w:rPr>
+                      <w:sz w:val="20"/>
+                      <w:szCs w:val="20"/>
+                    </w:rPr>
+                  </w:pPr>
+                  <w:r>
+                    <w:rPr>
+                      <w:rFonts w:asciiTheme="majorHAnsi" w:hAnsiTheme="majorHAnsi"/>
+                      <w:b/>
+                    </w:rPr>
+                    <w:t>ACCES A</w:t>
+                  </w:r>
+                  <w:r>
+                    <w:rPr>
+                      <w:rFonts w:asciiTheme="majorHAnsi" w:hAnsiTheme="majorHAnsi"/>
+                      <w:b/>
+                    </w:rPr>
+                    <w:t xml:space="preserve"> </w:t>
+                  </w:r>
+                  <w:r>
+                    <w:rPr>
+                      <w:rFonts w:asciiTheme="majorHAnsi" w:hAnsiTheme="majorHAnsi"/>
+                      <w:b/>
+                    </w:rPr>
+                    <w:t>L’INFORMATION A TEMPS REEL :</w:t>
+                  </w:r>
+                  <w:r>
+                    <w:rPr>
+                      <w:rFonts w:asciiTheme="majorHAnsi" w:hAnsiTheme="majorHAnsi"/>
+                      <w:b/>
+                    </w:rPr>
+                    <w:t xml:space="preserve"> </w:t>
+                  </w:r>
+                  <w:r>
+                    <w:rPr>
+                      <w:sz w:val="20"/>
+                      <w:szCs w:val="20"/>
+                    </w:rPr>
+                    <w:t>Difficultés de trouver la bonne information à temps, de créer une connectivité avec des site</w:t>
+                  </w:r>
+                  <w:r>
+                    <w:rPr>
+                      <w:sz w:val="20"/>
+                      <w:szCs w:val="20"/>
+                    </w:rPr>
+                    <w:t>s</w:t>
+                  </w:r>
+                  <w:r>
+                    <w:rPr>
+                      <w:sz w:val="20"/>
+                      <w:szCs w:val="20"/>
+                    </w:rPr>
+                    <w:t xml:space="preserve"> d’étude comme </w:t>
+                  </w:r>
+                  <w:proofErr w:type="spellStart"/>
+                  <w:r>
+                    <w:rPr>
+                      <w:sz w:val="20"/>
+                      <w:szCs w:val="20"/>
+                    </w:rPr>
+                    <w:t>infoetude</w:t>
+                  </w:r>
+                  <w:proofErr w:type="spellEnd"/>
+                  <w:r>
+                    <w:rPr>
+                      <w:sz w:val="20"/>
+                      <w:szCs w:val="20"/>
+                    </w:rPr>
+                    <w:t>.</w:t>
+                  </w:r>
+                </w:p>
+                <w:p>
+                  <w:r>
+                    <w:rPr>
+                      <w:rFonts w:asciiTheme="majorHAnsi" w:hAnsiTheme="majorHAnsi"/>
+                      <w:b/>
+                    </w:rPr>
+                    <w:t>PHP et BASE DE DONNEES :</w:t>
+                  </w:r>
+                  <w:r>
+                    <w:rPr>
+                      <w:rFonts w:asciiTheme="majorHAnsi" w:hAnsiTheme="majorHAnsi"/>
+                      <w:b/>
+                      <w:sz w:val="20"/>
+                      <w:szCs w:val="20"/>
+                    </w:rPr>
+                    <w:t xml:space="preserve"> </w:t>
+                  </w:r>
+                  <w:r>
+                    <w:rPr>
+                      <w:sz w:val="20"/>
+                      <w:szCs w:val="20"/>
+                    </w:rPr>
+                    <w:t>Manque de maitrise de ces outils qui sont nécessaires à la bonne réalisation du travail.</w:t>
+                  </w:r>
+                </w:p>
+                <w:p>
+                  <w:pPr>
+                    <w:rPr>
+                      <w:sz w:val="20"/>
+                      <w:szCs w:val="20"/>
+                    </w:rPr>
+                  </w:pPr>
+                  <w:r>
+                    <w:t xml:space="preserve"> </w:t>
+                  </w:r>
+                  <w:r>
+                    <w:rPr>
+                      <w:rFonts w:asciiTheme="majorHAnsi" w:hAnsiTheme="majorHAnsi"/>
+                      <w:b/>
+                    </w:rPr>
+                    <w:t>DESIGN :</w:t>
+                  </w:r>
+                  <w:r>
+                    <w:t xml:space="preserve"> </w:t>
+                  </w:r>
+                  <w:r>
+                    <w:rPr>
+                      <w:sz w:val="20"/>
+                      <w:szCs w:val="20"/>
+                    </w:rPr>
+                    <w:t>J’ai toujours ressenti un manque en termes de « design ».</w:t>
+                  </w:r>
+                </w:p>
+                <w:p>
+                  <w:r>
+                    <w:rPr>
+                      <w:rFonts w:asciiTheme="majorHAnsi" w:hAnsiTheme="majorHAnsi"/>
+                      <w:b/>
+                    </w:rPr>
                     <w:t>TEMPS :</w:t>
                   </w:r>
                   <w:r>
-                    <w:t xml:space="preserve"> Avec plus de sep</w:t>
-                  </w:r>
-                  <w:r>
-                    <w:t>t autres matières à apprendre (</w:t>
-                  </w:r>
-                  <w:r>
-                    <w:t>avec tous leurs travaux pratiques et dirigés),le temps devient un véritable problème.</w:t>
-                  </w:r>
-                </w:p>
-                <w:p>
-                  <w:r>
-                    <w:rPr>
-                      <w:rFonts w:asciiTheme="majorHAnsi" w:hAnsiTheme="majorHAnsi"/>
-                      <w:b/>
-                    </w:rPr>
-                    <w:t>RESEAUX SOCIAUX :</w:t>
-                  </w:r>
-                  <w:r>
-                    <w:t xml:space="preserve"> Ils prennent beaucoup du temps des jeunes, ce qui risque de détourner souvent les apprenants koldois vers le divertissement au détriment de l’application.</w:t>
-                  </w:r>
-                </w:p>
+                    <w:t xml:space="preserve"> Avec plus de sept autres matières à apprendre (avec tous leurs travaux pratiques et dirigés), le temps devient un véritable problème.</w:t>
+                  </w:r>
+                </w:p>
+                <w:p/>
               </w:txbxContent>
             </v:textbox>
           </v:shape>
@@ -156,7 +445,7 @@
               <v:h position="#1,bottomRight" xrange="8640,12960"/>
             </v:handles>
           </v:shapetype>
-          <v:shape id="_x0000_s1034" type="#_x0000_t64" style="position:absolute;margin-left:236.15pt;margin-top:237.65pt;width:217.15pt;height:41.5pt;z-index:251666432" fillcolor="#d99594 [1941]" strokecolor="#c0504d [3205]" strokeweight="1pt">
+          <v:shape id="_x0000_s1034" type="#_x0000_t64" style="position:absolute;margin-left:236.15pt;margin-top:335.55pt;width:217.15pt;height:41.5pt;z-index:251666432" fillcolor="#d99594 [1941]" strokecolor="#c0504d [3205]" strokeweight="1pt">
             <v:fill color2="#c0504d [3205]" focus="50%" type="gradient"/>
             <v:shadow on="t" type="perspective" color="#622423 [1605]" offset="1pt" offset2="-3pt"/>
             <v:textbox style="mso-next-textbox:#_x0000_s1034">
@@ -179,17 +468,202 @@
           <w:noProof/>
         </w:rPr>
         <w:pict>
-          <v:shape id="_x0000_s1032" type="#_x0000_t64" style="position:absolute;margin-left:4.05pt;margin-top:240.55pt;width:232.1pt;height:38.6pt;z-index:251664384" fillcolor="#c2d69b [1942]" strokecolor="#9bbb59 [3206]" strokeweight="1pt">
-            <v:fill color2="#9bbb59 [3206]" focus="50%" type="gradient"/>
-            <v:shadow on="t" type="perspective" color="#4e6128 [1606]" offset="1pt" offset2="-3pt"/>
-            <v:textbox style="mso-next-textbox:#_x0000_s1032">
+          <v:shape id="_x0000_s1027" type="#_x0000_t202" style="position:absolute;margin-left:4.05pt;margin-top:2.65pt;width:232.1pt;height:328.35pt;z-index:251659264">
+            <o:extrusion v:ext="view" color="#548dd4 [1951]" on="t" viewpoint="-34.72222mm" viewpointorigin="-.5" skewangle="-45" lightposition="-50000" lightposition2="50000"/>
+            <v:textbox>
               <w:txbxContent>
+                <w:p/>
+                <w:p/>
                 <w:p>
                   <w:pPr>
-                    <w:jc w:val="center"/>
+                    <w:rPr>
+                      <w:sz w:val="20"/>
+                      <w:szCs w:val="20"/>
+                    </w:rPr>
                   </w:pPr>
                   <w:r>
-                    <w:t>OPPORTINUTES (OPPORTINUTIES)</w:t>
+                    <w:rPr>
+                      <w:rFonts w:asciiTheme="majorHAnsi" w:hAnsiTheme="majorHAnsi"/>
+                      <w:b/>
+                    </w:rPr>
+                    <w:t>UNE MAIN SUR HTML ET CSS :</w:t>
+                  </w:r>
+                  <w:r>
+                    <w:rPr>
+                      <w:b/>
+                    </w:rPr>
+                    <w:t xml:space="preserve"> </w:t>
+                  </w:r>
+                  <w:r>
+                    <w:rPr>
+                      <w:sz w:val="20"/>
+                      <w:szCs w:val="20"/>
+                    </w:rPr>
+                    <w:t>une maitrise assez bonne des langages de programmations html5 et css3.</w:t>
+                  </w:r>
+                </w:p>
+                <w:p>
+                  <w:r>
+                    <w:rPr>
+                      <w:rFonts w:asciiTheme="majorHAnsi" w:hAnsiTheme="majorHAnsi"/>
+                      <w:b/>
+                    </w:rPr>
+                    <w:t>ETUDIANT KOLDOIS</w:t>
+                  </w:r>
+                  <w:r>
+                    <w:rPr>
+                      <w:rFonts w:asciiTheme="majorHAnsi" w:hAnsiTheme="majorHAnsi"/>
+                      <w:b/>
+                    </w:rPr>
+                    <w:t xml:space="preserve"> : </w:t>
+                  </w:r>
+                  <w:r>
+                    <w:rPr>
+                      <w:sz w:val="20"/>
+                      <w:szCs w:val="20"/>
+                    </w:rPr>
+                    <w:t>mon appartenance à cet ensemble permettra la mise en place de fonctionnalités prenant en compte au mieux les circonstances et besoins d</w:t>
+                  </w:r>
+                  <w:r>
+                    <w:rPr>
+                      <w:sz w:val="20"/>
+                      <w:szCs w:val="20"/>
+                    </w:rPr>
+                    <w:t>e</w:t>
+                  </w:r>
+                  <w:r>
+                    <w:rPr>
+                      <w:sz w:val="20"/>
+                      <w:szCs w:val="20"/>
+                    </w:rPr>
+                    <w:t xml:space="preserve">s élèves et étudiants </w:t>
+                  </w:r>
+                  <w:proofErr w:type="spellStart"/>
+                  <w:r>
+                    <w:rPr>
+                      <w:sz w:val="20"/>
+                      <w:szCs w:val="20"/>
+                    </w:rPr>
+                    <w:t>Koldois</w:t>
+                  </w:r>
+                  <w:proofErr w:type="spellEnd"/>
+                  <w:r>
+                    <w:rPr>
+                      <w:sz w:val="20"/>
+                      <w:szCs w:val="20"/>
+                    </w:rPr>
+                    <w:t xml:space="preserve">. En effet, ma conscience de la situation s’explique par le faite que j’ai été un élève dans la </w:t>
+                  </w:r>
+                  <w:r>
+                    <w:rPr>
+                      <w:sz w:val="20"/>
+                      <w:szCs w:val="20"/>
+                    </w:rPr>
+                    <w:t xml:space="preserve">région de </w:t>
+                  </w:r>
+                  <w:proofErr w:type="gramStart"/>
+                  <w:r>
+                    <w:rPr>
+                      <w:sz w:val="20"/>
+                      <w:szCs w:val="20"/>
+                    </w:rPr>
+                    <w:t>Kolda(</w:t>
+                  </w:r>
+                  <w:proofErr w:type="gramEnd"/>
+                  <w:r>
+                    <w:rPr>
+                      <w:sz w:val="20"/>
+                      <w:szCs w:val="20"/>
+                    </w:rPr>
+                    <w:t xml:space="preserve">région de naissance) mais aussi que je suis un étudiant </w:t>
+                  </w:r>
+                  <w:proofErr w:type="spellStart"/>
+                  <w:r>
+                    <w:rPr>
+                      <w:sz w:val="20"/>
+                      <w:szCs w:val="20"/>
+                    </w:rPr>
+                    <w:t>koldois</w:t>
+                  </w:r>
+                  <w:proofErr w:type="spellEnd"/>
+                  <w:r>
+                    <w:rPr>
+                      <w:sz w:val="20"/>
+                      <w:szCs w:val="20"/>
+                    </w:rPr>
+                    <w:t>.</w:t>
+                  </w:r>
+                </w:p>
+                <w:p>
+                  <w:pPr>
+                    <w:rPr>
+                      <w:sz w:val="20"/>
+                      <w:szCs w:val="20"/>
+                    </w:rPr>
+                  </w:pPr>
+                  <w:r>
+                    <w:rPr>
+                      <w:rFonts w:asciiTheme="majorHAnsi" w:hAnsiTheme="majorHAnsi"/>
+                      <w:b/>
+                    </w:rPr>
+                    <w:t>DIFFUSION :</w:t>
+                  </w:r>
+                  <w:r>
+                    <w:rPr>
+                      <w:sz w:val="20"/>
+                      <w:szCs w:val="20"/>
+                    </w:rPr>
+                    <w:t xml:space="preserve"> Toutes informations liées aux études et susceptible</w:t>
+                  </w:r>
+                  <w:r>
+                    <w:rPr>
+                      <w:sz w:val="20"/>
+                      <w:szCs w:val="20"/>
+                    </w:rPr>
+                    <w:t>s</w:t>
+                  </w:r>
+                  <w:r>
+                    <w:rPr>
+                      <w:sz w:val="20"/>
+                      <w:szCs w:val="20"/>
+                    </w:rPr>
+                    <w:t xml:space="preserve"> d'intéresser</w:t>
+                  </w:r>
+                  <w:r>
+                    <w:rPr>
+                      <w:sz w:val="20"/>
+                      <w:szCs w:val="20"/>
+                    </w:rPr>
+                    <w:t xml:space="preserve"> tout élève ou étudiant </w:t>
+                  </w:r>
+                  <w:r>
+                    <w:rPr>
+                      <w:sz w:val="20"/>
+                      <w:szCs w:val="20"/>
+                    </w:rPr>
+                    <w:t>se verra diffuser.</w:t>
+                  </w:r>
+                </w:p>
+                <w:p>
+                  <w:pPr>
+                    <w:rPr>
+                      <w:sz w:val="20"/>
+                      <w:szCs w:val="20"/>
+                    </w:rPr>
+                  </w:pPr>
+                  <w:r>
+                    <w:rPr>
+                      <w:rFonts w:asciiTheme="majorHAnsi" w:hAnsiTheme="majorHAnsi"/>
+                      <w:b/>
+                    </w:rPr>
+                    <w:t>POINT DE CONVERGENCE :</w:t>
+                  </w:r>
+                  <w:r>
+                    <w:rPr>
+                      <w:sz w:val="20"/>
+                      <w:szCs w:val="20"/>
+                    </w:rPr>
+                    <w:t xml:space="preserve"> Milieu de rencontre de tous les apprenants de la région.</w:t>
                   </w:r>
                 </w:p>
               </w:txbxContent>
@@ -202,112 +676,17 @@
           <w:noProof/>
         </w:rPr>
         <w:pict>
-          <v:shape id="_x0000_s1029" type="#_x0000_t202" style="position:absolute;margin-left:236.15pt;margin-top:2.65pt;width:217.15pt;height:235pt;z-index:251661312">
-            <o:extrusion v:ext="view" color="#fabf8f [1945]" on="t"/>
-            <v:textbox>
+          <v:shape id="_x0000_s1032" type="#_x0000_t64" style="position:absolute;margin-left:4.05pt;margin-top:338.45pt;width:232.1pt;height:38.6pt;z-index:251664384" fillcolor="#c2d69b [1942]" strokecolor="#9bbb59 [3206]" strokeweight="1pt">
+            <v:fill color2="#9bbb59 [3206]" focus="50%" type="gradient"/>
+            <v:shadow on="t" type="perspective" color="#4e6128 [1606]" offset="1pt" offset2="-3pt"/>
+            <v:textbox style="mso-next-textbox:#_x0000_s1032">
               <w:txbxContent>
-                <w:p/>
-                <w:p/>
                 <w:p>
                   <w:pPr>
-                    <w:rPr>
-                      <w:sz w:val="20"/>
-                      <w:szCs w:val="20"/>
-                    </w:rPr>
+                    <w:jc w:val="center"/>
                   </w:pPr>
                   <w:r>
-                    <w:rPr>
-                      <w:rFonts w:asciiTheme="majorHAnsi" w:hAnsiTheme="majorHAnsi"/>
-                      <w:b/>
-                    </w:rPr>
-                    <w:t>ACCES A</w:t>
-                  </w:r>
-                  <w:r>
-                    <w:rPr>
-                      <w:rFonts w:asciiTheme="majorHAnsi" w:hAnsiTheme="majorHAnsi"/>
-                      <w:b/>
-                    </w:rPr>
-                    <w:t xml:space="preserve"> </w:t>
-                  </w:r>
-                  <w:r>
-                    <w:rPr>
-                      <w:rFonts w:asciiTheme="majorHAnsi" w:hAnsiTheme="majorHAnsi"/>
-                      <w:b/>
-                    </w:rPr>
-                    <w:t>L’INFORMATION A TEMPS REEL :</w:t>
-                  </w:r>
-                  <w:r>
-                    <w:rPr>
-                      <w:rFonts w:asciiTheme="majorHAnsi" w:hAnsiTheme="majorHAnsi"/>
-                      <w:b/>
-                    </w:rPr>
-                    <w:t xml:space="preserve"> </w:t>
-                  </w:r>
-                  <w:r>
-                    <w:rPr>
-                      <w:sz w:val="20"/>
-                      <w:szCs w:val="20"/>
-                    </w:rPr>
-                    <w:t>Difficultés de trouver la bonne information à temps, de créer une connectivité avec des site</w:t>
-                  </w:r>
-                  <w:r>
-                    <w:rPr>
-                      <w:sz w:val="20"/>
-                      <w:szCs w:val="20"/>
-                    </w:rPr>
-                    <w:t>s</w:t>
-                  </w:r>
-                  <w:r>
-                    <w:rPr>
-                      <w:sz w:val="20"/>
-                      <w:szCs w:val="20"/>
-                    </w:rPr>
-                    <w:t xml:space="preserve"> d’étude comme infoetude.</w:t>
-                  </w:r>
-                </w:p>
-                <w:p>
-                  <w:r>
-                    <w:rPr>
-                      <w:rFonts w:asciiTheme="majorHAnsi" w:hAnsiTheme="majorHAnsi"/>
-                      <w:b/>
-                    </w:rPr>
-                    <w:t>PHP et BASE DE DONNEES :</w:t>
-                  </w:r>
-                  <w:r>
-                    <w:rPr>
-                      <w:rFonts w:asciiTheme="majorHAnsi" w:hAnsiTheme="majorHAnsi"/>
-                      <w:b/>
-                      <w:sz w:val="20"/>
-                      <w:szCs w:val="20"/>
-                    </w:rPr>
-                    <w:t xml:space="preserve"> </w:t>
-                  </w:r>
-                  <w:r>
-                    <w:rPr>
-                      <w:sz w:val="20"/>
-                      <w:szCs w:val="20"/>
-                    </w:rPr>
-                    <w:t>Manque de maitrise de ces outils qui sont nécessaires à la bonne réalisation du travail.</w:t>
-                  </w:r>
-                </w:p>
-                <w:p>
-                  <w:r>
-                    <w:t xml:space="preserve"> </w:t>
-                  </w:r>
-                  <w:r>
-                    <w:rPr>
-                      <w:rFonts w:asciiTheme="majorHAnsi" w:hAnsiTheme="majorHAnsi"/>
-                      <w:b/>
-                    </w:rPr>
-                    <w:t>DESIGN :</w:t>
-                  </w:r>
-                  <w:r>
-                    <w:t xml:space="preserve"> J’ai toujours ressenti un manque en termes de « design ».</w:t>
-                  </w:r>
-                </w:p>
-                <w:p>
-                  <w:r>
-                    <w:t>…</w:t>
+                    <w:t>OPPORTINUTES (OPPORTINUTIES)</w:t>
                   </w:r>
                 </w:p>
               </w:txbxContent>
@@ -337,121 +716,6 @@
                       <w:i/>
                     </w:rPr>
                     <w:t>WEAKNESSES (FAIBLESSES)</w:t>
-                  </w:r>
-                </w:p>
-              </w:txbxContent>
-            </v:textbox>
-          </v:shape>
-        </w:pict>
-      </w:r>
-      <w:r>
-        <w:rPr>
-          <w:noProof/>
-        </w:rPr>
-        <w:pict>
-          <v:shape id="_x0000_s1027" type="#_x0000_t202" style="position:absolute;margin-left:4.05pt;margin-top:2.65pt;width:232.1pt;height:235pt;z-index:251659264">
-            <o:extrusion v:ext="view" color="#548dd4 [1951]" on="t" viewpoint="-34.72222mm" viewpointorigin="-.5" skewangle="-45" lightposition="-50000" lightposition2="50000"/>
-            <v:textbox>
-              <w:txbxContent>
-                <w:p/>
-                <w:p/>
-                <w:p>
-                  <w:pPr>
-                    <w:rPr>
-                      <w:sz w:val="20"/>
-                      <w:szCs w:val="20"/>
-                    </w:rPr>
-                  </w:pPr>
-                  <w:r>
-                    <w:rPr>
-                      <w:rFonts w:asciiTheme="majorHAnsi" w:hAnsiTheme="majorHAnsi"/>
-                      <w:b/>
-                    </w:rPr>
-                    <w:t>UNE MAIN SUR HTML ET CSS :</w:t>
-                  </w:r>
-                  <w:r>
-                    <w:rPr>
-                      <w:b/>
-                    </w:rPr>
-                    <w:t xml:space="preserve"> </w:t>
-                  </w:r>
-                  <w:r>
-                    <w:rPr>
-                      <w:sz w:val="20"/>
-                      <w:szCs w:val="20"/>
-                    </w:rPr>
-                    <w:t>une maitrise assez bonne des langages de programmations html5 et css3.</w:t>
-                  </w:r>
-                </w:p>
-                <w:p>
-                  <w:pPr>
-                    <w:rPr>
-                      <w:sz w:val="20"/>
-                      <w:szCs w:val="20"/>
-                    </w:rPr>
-                  </w:pPr>
-                  <w:r>
-                    <w:rPr>
-                      <w:rFonts w:asciiTheme="majorHAnsi" w:hAnsiTheme="majorHAnsi"/>
-                      <w:b/>
-                    </w:rPr>
-                    <w:t>ETUDIANT KOLDOIS</w:t>
-                  </w:r>
-                  <w:r>
-                    <w:rPr>
-                      <w:rFonts w:asciiTheme="majorHAnsi" w:hAnsiTheme="majorHAnsi"/>
-                      <w:b/>
-                    </w:rPr>
-                    <w:t xml:space="preserve"> : </w:t>
-                  </w:r>
-                  <w:r>
-                    <w:t xml:space="preserve">mon appartenance à cet ensemble permettra la mise en place de fonctionnalités prenant en compte au mieux les circonstances et besoins des élèves et étudiants Koldois. En effet, ma conscience de la situation s’explique par le faite que j’ai été un élève dans la </w:t>
-                  </w:r>
-                  <w:r>
-                    <w:t xml:space="preserve">région de </w:t>
-                  </w:r>
-                  <w:r>
-                    <w:t>Kolda(région de naissance) mais aussi que je suis un étudiant koldois.</w:t>
-                  </w:r>
-                </w:p>
-              </w:txbxContent>
-            </v:textbox>
-          </v:shape>
-        </w:pict>
-      </w:r>
-      <w:r>
-        <w:rPr>
-          <w:noProof/>
-        </w:rPr>
-        <w:pict>
-          <v:shape id="_x0000_s1031" type="#_x0000_t202" style="position:absolute;margin-left:4.05pt;margin-top:237.65pt;width:232.1pt;height:241.35pt;z-index:251663360">
-            <o:extrusion v:ext="view" color="#76923c [2406]" on="t" viewpoint="-34.72222mm,34.72222mm" viewpointorigin="-.5,.5" skewangle="45" lightposition="-50000" lightposition2="50000"/>
-            <v:textbox>
-              <w:txbxContent>
-                <w:p/>
-                <w:p/>
-                <w:p>
-                  <w:r>
-                    <w:rPr>
-                      <w:rFonts w:asciiTheme="majorHAnsi" w:hAnsiTheme="majorHAnsi"/>
-                      <w:b/>
-                    </w:rPr>
-                    <w:t>MES CONNAISSANCES :</w:t>
-                  </w:r>
-                  <w:r>
-                    <w:t xml:space="preserve"> Grâce à mes frères (sœurs) koldois, cette application pourra répondre au mieux les besoins des élèves et étudiants.</w:t>
-                  </w:r>
-                </w:p>
-                <w:p>
-                  <w:r>
-                    <w:rPr>
-                      <w:rFonts w:asciiTheme="majorHAnsi" w:hAnsiTheme="majorHAnsi"/>
-                      <w:b/>
-                    </w:rPr>
-                    <w:t>INTERNET :</w:t>
-                  </w:r>
-                  <w:r>
-                    <w:t xml:space="preserve"> L’influence des réseaux sur les élèves et étudiants permettra une diffusion facile et un accès pour tous apprenants koldois.</w:t>
                   </w:r>
                 </w:p>
               </w:txbxContent>

</xml_diff>